<commit_message>
pdf ve o que achaste
balsdjalsjdalsjd
</commit_message>
<xml_diff>
--- a/Trabalho realizado por João Gomes Teles Correia e Rafael Remígio Ferreira Lixa Cardoso Coelho.docx
+++ b/Trabalho realizado por João Gomes Teles Correia e Rafael Remígio Ferreira Lixa Cardoso Coelho.docx
@@ -4,6 +4,36 @@
   <w:body>
     <w:p>
       <w:pPr>
+        <w:jc w:val="center"/>
+        <w:rPr>
+          <w:b/>
+          <w:bCs/>
+          <w:sz w:val="36"/>
+          <w:szCs w:val="36"/>
+          <w:lang w:val="pt-PT"/>
+        </w:rPr>
+      </w:pPr>
+      <w:r>
+        <w:rPr>
+          <w:b/>
+          <w:bCs/>
+          <w:sz w:val="36"/>
+          <w:szCs w:val="36"/>
+          <w:lang w:val="pt-PT"/>
+        </w:rPr>
+        <w:t>1º Trabalho Sistemas Operativos</w:t>
+      </w:r>
+    </w:p>
+    <w:p>
+      <w:pPr>
+        <w:rPr>
+          <w:lang w:val="pt-PT"/>
+        </w:rPr>
+      </w:pPr>
+    </w:p>
+    <w:p>
+      <w:pPr>
+        <w:jc w:val="both"/>
         <w:rPr>
           <w:lang w:val="pt-PT"/>
         </w:rPr>
@@ -17,13 +47,15 @@
     </w:p>
     <w:p>
       <w:pPr>
-        <w:rPr>
-          <w:lang w:val="pt-PT"/>
-        </w:rPr>
-      </w:pPr>
-    </w:p>
-    <w:p>
-      <w:pPr>
+        <w:jc w:val="both"/>
+        <w:rPr>
+          <w:lang w:val="pt-PT"/>
+        </w:rPr>
+      </w:pPr>
+    </w:p>
+    <w:p>
+      <w:pPr>
+        <w:jc w:val="both"/>
         <w:rPr>
           <w:lang w:val="pt-PT"/>
         </w:rPr>
@@ -37,6 +69,7 @@
     </w:p>
     <w:p>
       <w:pPr>
+        <w:jc w:val="both"/>
         <w:rPr>
           <w:lang w:val="pt-PT"/>
         </w:rPr>
@@ -51,6 +84,7 @@
     </w:p>
     <w:p>
       <w:pPr>
+        <w:jc w:val="both"/>
         <w:rPr>
           <w:lang w:val="pt-PT"/>
         </w:rPr>
@@ -65,6 +99,7 @@
     </w:p>
     <w:p>
       <w:pPr>
+        <w:jc w:val="both"/>
         <w:rPr>
           <w:lang w:val="pt-PT"/>
         </w:rPr>
@@ -79,13 +114,15 @@
     </w:p>
     <w:p>
       <w:pPr>
-        <w:rPr>
-          <w:lang w:val="pt-PT"/>
-        </w:rPr>
-      </w:pPr>
-    </w:p>
-    <w:p>
-      <w:pPr>
+        <w:jc w:val="both"/>
+        <w:rPr>
+          <w:lang w:val="pt-PT"/>
+        </w:rPr>
+      </w:pPr>
+    </w:p>
+    <w:p>
+      <w:pPr>
+        <w:jc w:val="both"/>
         <w:rPr>
           <w:lang w:val="pt-PT"/>
         </w:rPr>
@@ -117,6 +154,7 @@
     </w:p>
     <w:p>
       <w:pPr>
+        <w:jc w:val="both"/>
         <w:rPr>
           <w:lang w:val="pt-PT"/>
         </w:rPr>
@@ -131,6 +169,7 @@
     </w:p>
     <w:p>
       <w:pPr>
+        <w:jc w:val="both"/>
         <w:rPr>
           <w:lang w:val="pt-PT"/>
         </w:rPr>
@@ -144,6 +183,7 @@
     </w:p>
     <w:p>
       <w:pPr>
+        <w:jc w:val="both"/>
         <w:rPr>
           <w:lang w:val="pt-PT"/>
         </w:rPr>
@@ -157,6 +197,7 @@
     </w:p>
     <w:p>
       <w:pPr>
+        <w:jc w:val="both"/>
         <w:rPr>
           <w:lang w:val="pt-PT"/>
         </w:rPr>
@@ -170,6 +211,7 @@
     </w:p>
     <w:p>
       <w:pPr>
+        <w:jc w:val="both"/>
         <w:rPr>
           <w:lang w:val="pt-PT"/>
         </w:rPr>
@@ -183,6 +225,7 @@
     </w:p>
     <w:p>
       <w:pPr>
+        <w:jc w:val="both"/>
         <w:rPr>
           <w:lang w:val="pt-PT"/>
         </w:rPr>
@@ -196,6 +239,7 @@
     </w:p>
     <w:p>
       <w:pPr>
+        <w:jc w:val="both"/>
         <w:rPr>
           <w:lang w:val="pt-PT"/>
         </w:rPr>
@@ -209,13 +253,15 @@
     </w:p>
     <w:p>
       <w:pPr>
-        <w:rPr>
-          <w:lang w:val="pt-PT"/>
-        </w:rPr>
-      </w:pPr>
-    </w:p>
-    <w:p>
-      <w:pPr>
+        <w:jc w:val="both"/>
+        <w:rPr>
+          <w:lang w:val="pt-PT"/>
+        </w:rPr>
+      </w:pPr>
+    </w:p>
+    <w:p>
+      <w:pPr>
+        <w:jc w:val="both"/>
         <w:rPr>
           <w:lang w:val="pt-PT"/>
         </w:rPr>
@@ -229,13 +275,15 @@
     </w:p>
     <w:p>
       <w:pPr>
-        <w:rPr>
-          <w:lang w:val="pt-PT"/>
-        </w:rPr>
-      </w:pPr>
-    </w:p>
-    <w:p>
-      <w:pPr>
+        <w:jc w:val="both"/>
+        <w:rPr>
+          <w:lang w:val="pt-PT"/>
+        </w:rPr>
+      </w:pPr>
+    </w:p>
+    <w:p>
+      <w:pPr>
+        <w:jc w:val="both"/>
         <w:rPr>
           <w:lang w:val="pt-PT"/>
         </w:rPr>
@@ -249,6 +297,7 @@
     </w:p>
     <w:p>
       <w:pPr>
+        <w:jc w:val="both"/>
         <w:rPr>
           <w:lang w:val="pt-PT"/>
         </w:rPr>
@@ -262,6 +311,7 @@
     </w:p>
     <w:p>
       <w:pPr>
+        <w:jc w:val="both"/>
         <w:rPr>
           <w:lang w:val="pt-PT"/>
         </w:rPr>
@@ -275,6 +325,7 @@
     </w:p>
     <w:p>
       <w:pPr>
+        <w:jc w:val="both"/>
         <w:rPr>
           <w:lang w:val="pt-PT"/>
         </w:rPr>
@@ -288,6 +339,7 @@
     </w:p>
     <w:p>
       <w:pPr>
+        <w:jc w:val="both"/>
         <w:rPr>
           <w:lang w:val="pt-PT"/>
         </w:rPr>
@@ -301,40 +353,46 @@
     </w:p>
     <w:p>
       <w:pPr>
-        <w:rPr>
-          <w:lang w:val="pt-PT"/>
-        </w:rPr>
-      </w:pPr>
-    </w:p>
-    <w:p>
-      <w:pPr>
-        <w:rPr>
-          <w:lang w:val="pt-PT"/>
-        </w:rPr>
-      </w:pPr>
-      <w:r>
-        <w:rPr>
-          <w:lang w:val="pt-PT"/>
-        </w:rPr>
+        <w:jc w:val="both"/>
+        <w:rPr>
+          <w:lang w:val="pt-PT"/>
+        </w:rPr>
+      </w:pPr>
+    </w:p>
+    <w:p>
+      <w:pPr>
+        <w:jc w:val="both"/>
+        <w:rPr>
+          <w:lang w:val="pt-PT"/>
+        </w:rPr>
+      </w:pPr>
+      <w:r>
+        <w:rPr>
+          <w:lang w:val="pt-PT"/>
+        </w:rPr>
+        <w:lastRenderedPageBreak/>
         <w:t xml:space="preserve">    Depois de termos os dois arrays fazemos a subtração dos valores dos RX e TX arrays e salvamos na variável (data) tendo deste modo toda a informação necessária para escrever ou fazer quaisquer cálculos ou sortings intermédios;</w:t>
       </w:r>
     </w:p>
     <w:p>
       <w:pPr>
-        <w:rPr>
-          <w:lang w:val="pt-PT"/>
-        </w:rPr>
-      </w:pPr>
-    </w:p>
-    <w:p>
-      <w:pPr>
-        <w:rPr>
-          <w:lang w:val="pt-PT"/>
-        </w:rPr>
-      </w:pPr>
-    </w:p>
-    <w:p>
-      <w:pPr>
+        <w:jc w:val="both"/>
+        <w:rPr>
+          <w:lang w:val="pt-PT"/>
+        </w:rPr>
+      </w:pPr>
+    </w:p>
+    <w:p>
+      <w:pPr>
+        <w:jc w:val="both"/>
+        <w:rPr>
+          <w:lang w:val="pt-PT"/>
+        </w:rPr>
+      </w:pPr>
+    </w:p>
+    <w:p>
+      <w:pPr>
+        <w:jc w:val="both"/>
         <w:rPr>
           <w:lang w:val="pt-PT"/>
         </w:rPr>
@@ -348,6 +406,7 @@
     </w:p>
     <w:p>
       <w:pPr>
+        <w:jc w:val="both"/>
         <w:rPr>
           <w:lang w:val="pt-PT"/>
         </w:rPr>
@@ -361,6 +420,7 @@
     </w:p>
     <w:p>
       <w:pPr>
+        <w:jc w:val="both"/>
         <w:rPr>
           <w:lang w:val="pt-PT"/>
         </w:rPr>
@@ -374,6 +434,7 @@
     </w:p>
     <w:p>
       <w:pPr>
+        <w:jc w:val="both"/>
         <w:rPr>
           <w:lang w:val="pt-PT"/>
         </w:rPr>
@@ -399,6 +460,7 @@
     </w:p>
     <w:p>
       <w:pPr>
+        <w:jc w:val="both"/>
         <w:rPr>
           <w:lang w:val="pt-PT"/>
         </w:rPr>
@@ -412,6 +474,7 @@
     </w:p>
     <w:p>
       <w:pPr>
+        <w:jc w:val="both"/>
         <w:rPr>
           <w:lang w:val="pt-PT"/>
         </w:rPr>
@@ -425,6 +488,7 @@
     </w:p>
     <w:p>
       <w:pPr>
+        <w:jc w:val="both"/>
         <w:rPr>
           <w:lang w:val="pt-PT"/>
         </w:rPr>
@@ -438,6 +502,7 @@
     </w:p>
     <w:p>
       <w:pPr>
+        <w:jc w:val="both"/>
         <w:rPr>
           <w:lang w:val="pt-PT"/>
         </w:rPr>
@@ -451,6 +516,7 @@
     </w:p>
     <w:p>
       <w:pPr>
+        <w:jc w:val="both"/>
         <w:rPr>
           <w:lang w:val="pt-PT"/>
         </w:rPr>
@@ -464,6 +530,7 @@
     </w:p>
     <w:p>
       <w:pPr>
+        <w:jc w:val="both"/>
         <w:rPr>
           <w:lang w:val="pt-PT"/>
         </w:rPr>
@@ -477,6 +544,7 @@
     </w:p>
     <w:p>
       <w:pPr>
+        <w:jc w:val="both"/>
         <w:rPr>
           <w:lang w:val="pt-PT"/>
         </w:rPr>
@@ -490,6 +558,7 @@
     </w:p>
     <w:p>
       <w:pPr>
+        <w:jc w:val="both"/>
         <w:rPr>
           <w:lang w:val="pt-PT"/>
         </w:rPr>
@@ -503,20 +572,23 @@
     </w:p>
     <w:p>
       <w:pPr>
-        <w:rPr>
-          <w:lang w:val="pt-PT"/>
-        </w:rPr>
-      </w:pPr>
-    </w:p>
-    <w:p>
-      <w:pPr>
-        <w:rPr>
-          <w:lang w:val="pt-PT"/>
-        </w:rPr>
-      </w:pPr>
-    </w:p>
-    <w:p>
-      <w:pPr>
+        <w:jc w:val="both"/>
+        <w:rPr>
+          <w:lang w:val="pt-PT"/>
+        </w:rPr>
+      </w:pPr>
+    </w:p>
+    <w:p>
+      <w:pPr>
+        <w:jc w:val="both"/>
+        <w:rPr>
+          <w:lang w:val="pt-PT"/>
+        </w:rPr>
+      </w:pPr>
+    </w:p>
+    <w:p>
+      <w:pPr>
+        <w:jc w:val="both"/>
         <w:rPr>
           <w:lang w:val="pt-PT"/>
         </w:rPr>
@@ -530,6 +602,7 @@
     </w:p>
     <w:p>
       <w:pPr>
+        <w:jc w:val="both"/>
         <w:rPr>
           <w:lang w:val="pt-PT"/>
         </w:rPr>
@@ -543,6 +616,7 @@
     </w:p>
     <w:p>
       <w:pPr>
+        <w:jc w:val="both"/>
         <w:rPr>
           <w:lang w:val="pt-PT"/>
         </w:rPr>
@@ -556,6 +630,7 @@
     </w:p>
     <w:p>
       <w:pPr>
+        <w:jc w:val="both"/>
         <w:rPr>
           <w:lang w:val="pt-PT"/>
         </w:rPr>
@@ -569,6 +644,7 @@
     </w:p>
     <w:p>
       <w:pPr>
+        <w:jc w:val="both"/>
         <w:rPr>
           <w:lang w:val="pt-PT"/>
         </w:rPr>
@@ -581,6 +657,9 @@
       </w:r>
     </w:p>
     <w:p>
+      <w:pPr>
+        <w:jc w:val="both"/>
+      </w:pPr>
       <w:r>
         <w:rPr>
           <w:lang w:val="pt-PT"/>
@@ -593,11 +672,13 @@
     </w:p>
     <w:p>
       <w:pPr>
-        <w:rPr>
-          <w:lang w:val="pt-PT"/>
-        </w:rPr>
-      </w:pPr>
-      <w:r>
+        <w:jc w:val="both"/>
+        <w:rPr>
+          <w:lang w:val="pt-PT"/>
+        </w:rPr>
+      </w:pPr>
+      <w:r>
+        <w:lastRenderedPageBreak/>
         <w:t xml:space="preserve">        </w:t>
       </w:r>
       <w:r>
@@ -609,20 +690,21 @@
     </w:p>
     <w:p>
       <w:pPr>
-        <w:rPr>
-          <w:lang w:val="pt-PT"/>
-        </w:rPr>
-      </w:pPr>
-      <w:r>
-        <w:rPr>
-          <w:lang w:val="pt-PT"/>
-        </w:rPr>
-        <w:lastRenderedPageBreak/>
+        <w:jc w:val="both"/>
+        <w:rPr>
+          <w:lang w:val="pt-PT"/>
+        </w:rPr>
+      </w:pPr>
+      <w:r>
+        <w:rPr>
+          <w:lang w:val="pt-PT"/>
+        </w:rPr>
         <w:t xml:space="preserve">            Iteramos pela data criando a variavel TX_rate e RX_rate dividindo o tx e o rx pelo tempo de espera, ou seja, o nosso sleep_time;</w:t>
       </w:r>
     </w:p>
     <w:p>
       <w:pPr>
+        <w:jc w:val="both"/>
         <w:rPr>
           <w:lang w:val="pt-PT"/>
         </w:rPr>
@@ -636,6 +718,7 @@
     </w:p>
     <w:p>
       <w:pPr>
+        <w:jc w:val="both"/>
         <w:rPr>
           <w:lang w:val="pt-PT"/>
         </w:rPr>
@@ -649,6 +732,7 @@
     </w:p>
     <w:p>
       <w:pPr>
+        <w:jc w:val="both"/>
         <w:rPr>
           <w:lang w:val="pt-PT"/>
         </w:rPr>
@@ -662,6 +746,7 @@
     </w:p>
     <w:p>
       <w:pPr>
+        <w:jc w:val="both"/>
         <w:rPr>
           <w:lang w:val="pt-PT"/>
         </w:rPr>
@@ -675,6 +760,7 @@
     </w:p>
     <w:p>
       <w:pPr>
+        <w:jc w:val="both"/>
         <w:rPr>
           <w:lang w:val="pt-PT"/>
         </w:rPr>
@@ -688,13 +774,15 @@
     </w:p>
     <w:p>
       <w:pPr>
-        <w:rPr>
-          <w:lang w:val="pt-PT"/>
-        </w:rPr>
-      </w:pPr>
-    </w:p>
-    <w:p>
-      <w:pPr>
+        <w:jc w:val="both"/>
+        <w:rPr>
+          <w:lang w:val="pt-PT"/>
+        </w:rPr>
+      </w:pPr>
+    </w:p>
+    <w:p>
+      <w:pPr>
+        <w:jc w:val="both"/>
         <w:rPr>
           <w:lang w:val="pt-PT"/>
         </w:rPr>
@@ -708,6 +796,7 @@
     </w:p>
     <w:p>
       <w:pPr>
+        <w:jc w:val="both"/>
         <w:rPr>
           <w:lang w:val="pt-PT"/>
         </w:rPr>
@@ -721,13 +810,15 @@
     </w:p>
     <w:p>
       <w:pPr>
-        <w:rPr>
-          <w:lang w:val="pt-PT"/>
-        </w:rPr>
-      </w:pPr>
-    </w:p>
-    <w:p>
-      <w:pPr>
+        <w:jc w:val="both"/>
+        <w:rPr>
+          <w:lang w:val="pt-PT"/>
+        </w:rPr>
+      </w:pPr>
+    </w:p>
+    <w:p>
+      <w:pPr>
+        <w:jc w:val="both"/>
         <w:rPr>
           <w:lang w:val="pt-PT"/>
         </w:rPr>
@@ -741,6 +832,7 @@
     </w:p>
     <w:p>
       <w:pPr>
+        <w:jc w:val="both"/>
         <w:rPr>
           <w:lang w:val="pt-PT"/>
         </w:rPr>
@@ -754,20 +846,23 @@
     </w:p>
     <w:p>
       <w:pPr>
-        <w:rPr>
-          <w:lang w:val="pt-PT"/>
-        </w:rPr>
-      </w:pPr>
-    </w:p>
-    <w:p>
-      <w:pPr>
-        <w:rPr>
-          <w:lang w:val="pt-PT"/>
-        </w:rPr>
-      </w:pPr>
-    </w:p>
-    <w:p>
-      <w:pPr>
+        <w:jc w:val="both"/>
+        <w:rPr>
+          <w:lang w:val="pt-PT"/>
+        </w:rPr>
+      </w:pPr>
+    </w:p>
+    <w:p>
+      <w:pPr>
+        <w:jc w:val="both"/>
+        <w:rPr>
+          <w:lang w:val="pt-PT"/>
+        </w:rPr>
+      </w:pPr>
+    </w:p>
+    <w:p>
+      <w:pPr>
+        <w:jc w:val="both"/>
         <w:rPr>
           <w:lang w:val="pt-PT"/>
         </w:rPr>
@@ -787,6 +882,7 @@
     </w:p>
     <w:p>
       <w:pPr>
+        <w:jc w:val="both"/>
         <w:rPr>
           <w:lang w:val="pt-PT"/>
         </w:rPr>
@@ -800,6 +896,7 @@
     </w:p>
     <w:p>
       <w:pPr>
+        <w:jc w:val="both"/>
         <w:rPr>
           <w:lang w:val="pt-PT"/>
         </w:rPr>
@@ -812,6 +909,9 @@
       </w:r>
     </w:p>
     <w:p>
+      <w:pPr>
+        <w:jc w:val="both"/>
+      </w:pPr>
       <w:r>
         <w:rPr>
           <w:lang w:val="pt-PT"/>
@@ -823,23 +923,37 @@
       </w:r>
     </w:p>
     <w:p>
+      <w:pPr>
+        <w:jc w:val="both"/>
+      </w:pPr>
       <w:r>
         <w:t xml:space="preserve">                eth0 2 10 20 3</w:t>
       </w:r>
     </w:p>
     <w:p>
+      <w:pPr>
+        <w:jc w:val="both"/>
+      </w:pPr>
       <w:r>
         <w:t xml:space="preserve">                lo 6 5 6 4</w:t>
       </w:r>
     </w:p>
     <w:p>
+      <w:pPr>
+        <w:jc w:val="both"/>
+      </w:pPr>
       <w:r>
         <w:t xml:space="preserve">                wifi0 7 3 7 10             </w:t>
       </w:r>
     </w:p>
-    <w:p/>
-    <w:p>
-      <w:pPr>
+    <w:p>
+      <w:pPr>
+        <w:jc w:val="both"/>
+      </w:pPr>
+    </w:p>
+    <w:p>
+      <w:pPr>
+        <w:jc w:val="both"/>
         <w:rPr>
           <w:lang w:val="pt-PT"/>
         </w:rPr>
@@ -855,6 +969,9 @@
       </w:r>
     </w:p>
     <w:p>
+      <w:pPr>
+        <w:jc w:val="both"/>
+      </w:pPr>
       <w:r>
         <w:rPr>
           <w:lang w:val="pt-PT"/>
@@ -867,6 +984,7 @@
     </w:p>
     <w:p>
       <w:pPr>
+        <w:jc w:val="both"/>
         <w:rPr>
           <w:lang w:val="pt-PT"/>
         </w:rPr>
@@ -883,6 +1001,7 @@
     </w:p>
     <w:p>
       <w:pPr>
+        <w:jc w:val="both"/>
         <w:rPr>
           <w:lang w:val="pt-PT"/>
         </w:rPr>
@@ -896,29 +1015,31 @@
     </w:p>
     <w:p>
       <w:pPr>
-        <w:rPr>
-          <w:lang w:val="pt-PT"/>
-        </w:rPr>
-      </w:pPr>
-    </w:p>
-    <w:p>
-      <w:pPr>
-        <w:rPr>
-          <w:lang w:val="pt-PT"/>
-        </w:rPr>
-      </w:pPr>
-    </w:p>
-    <w:p>
-      <w:pPr>
-        <w:rPr>
-          <w:lang w:val="pt-PT"/>
-        </w:rPr>
-      </w:pPr>
-      <w:r>
-        <w:rPr>
-          <w:lang w:val="pt-PT"/>
-        </w:rPr>
-        <w:lastRenderedPageBreak/>
+        <w:jc w:val="both"/>
+        <w:rPr>
+          <w:lang w:val="pt-PT"/>
+        </w:rPr>
+      </w:pPr>
+    </w:p>
+    <w:p>
+      <w:pPr>
+        <w:jc w:val="both"/>
+        <w:rPr>
+          <w:lang w:val="pt-PT"/>
+        </w:rPr>
+      </w:pPr>
+    </w:p>
+    <w:p>
+      <w:pPr>
+        <w:jc w:val="both"/>
+        <w:rPr>
+          <w:lang w:val="pt-PT"/>
+        </w:rPr>
+      </w:pPr>
+      <w:r>
+        <w:rPr>
+          <w:lang w:val="pt-PT"/>
+        </w:rPr>
         <w:t>-</w:t>
       </w:r>
       <w:r>
@@ -930,6 +1051,7 @@
     </w:p>
     <w:p>
       <w:pPr>
+        <w:jc w:val="both"/>
         <w:rPr>
           <w:lang w:val="pt-PT"/>
         </w:rPr>
@@ -943,6 +1065,7 @@
     </w:p>
     <w:p>
       <w:pPr>
+        <w:jc w:val="both"/>
         <w:rPr>
           <w:lang w:val="pt-PT"/>
         </w:rPr>
@@ -956,6 +1079,7 @@
     </w:p>
     <w:p>
       <w:pPr>
+        <w:jc w:val="both"/>
         <w:rPr>
           <w:lang w:val="pt-PT"/>
         </w:rPr>
@@ -969,6 +1093,7 @@
     </w:p>
     <w:p>
       <w:pPr>
+        <w:jc w:val="both"/>
         <w:rPr>
           <w:lang w:val="pt-PT"/>
         </w:rPr>
@@ -982,6 +1107,7 @@
     </w:p>
     <w:p>
       <w:pPr>
+        <w:jc w:val="both"/>
         <w:rPr>
           <w:lang w:val="pt-PT"/>
         </w:rPr>
@@ -995,6 +1121,7 @@
     </w:p>
     <w:p>
       <w:pPr>
+        <w:jc w:val="both"/>
         <w:rPr>
           <w:lang w:val="pt-PT"/>
         </w:rPr>
@@ -1014,6 +1141,7 @@
     </w:p>
     <w:p>
       <w:pPr>
+        <w:jc w:val="both"/>
         <w:rPr>
           <w:lang w:val="pt-PT"/>
         </w:rPr>
@@ -1033,13 +1161,15 @@
     </w:p>
     <w:p>
       <w:pPr>
-        <w:rPr>
-          <w:lang w:val="pt-PT"/>
-        </w:rPr>
-      </w:pPr>
-    </w:p>
-    <w:p>
-      <w:pPr>
+        <w:jc w:val="both"/>
+        <w:rPr>
+          <w:lang w:val="pt-PT"/>
+        </w:rPr>
+      </w:pPr>
+    </w:p>
+    <w:p>
+      <w:pPr>
+        <w:jc w:val="both"/>
         <w:rPr>
           <w:lang w:val="pt-PT"/>
         </w:rPr>
@@ -1054,35 +1184,12 @@
         <w:rPr>
           <w:lang w:val="pt-PT"/>
         </w:rPr>
-        <w:t xml:space="preserve"> (Pingando  constantemente para google.com para que  tenhamos valores</w:t>
-      </w:r>
-      <w:r>
-        <w:rPr>
-          <w:lang w:val="pt-PT"/>
-        </w:rPr>
-        <w:t xml:space="preserve"> e com um sleep time de 10</w:t>
-      </w:r>
-      <w:r>
-        <w:rPr>
-          <w:lang w:val="pt-PT"/>
-        </w:rPr>
-        <w:t>)</w:t>
-      </w:r>
-      <w:r>
-        <w:rPr>
-          <w:lang w:val="pt-PT"/>
-        </w:rPr>
-        <w:t xml:space="preserve"> </w:t>
-      </w:r>
-      <w:r>
-        <w:rPr>
-          <w:lang w:val="pt-PT"/>
-        </w:rPr>
         <w:t>:</w:t>
       </w:r>
     </w:p>
     <w:p>
       <w:pPr>
+        <w:jc w:val="both"/>
         <w:rPr>
           <w:lang w:val="pt-PT"/>
         </w:rPr>
@@ -1097,6 +1204,7 @@
     </w:p>
     <w:p>
       <w:pPr>
+        <w:jc w:val="both"/>
         <w:rPr>
           <w:lang w:val="pt-PT"/>
         </w:rPr>
@@ -1107,24 +1215,64 @@
         </w:rPr>
         <w:tab/>
       </w:r>
-    </w:p>
-    <w:p>
-      <w:pPr>
-        <w:rPr>
-          <w:lang w:val="pt-PT"/>
-        </w:rPr>
-      </w:pPr>
-    </w:p>
-    <w:p>
-      <w:pPr>
-        <w:rPr>
-          <w:lang w:val="pt-PT"/>
-        </w:rPr>
-      </w:pPr>
+      <w:r>
+        <w:rPr>
+          <w:noProof/>
+        </w:rPr>
+        <w:drawing>
+          <wp:inline distT="0" distB="0" distL="0" distR="0" wp14:anchorId="69828D46" wp14:editId="3F1420CE">
+            <wp:extent cx="4162425" cy="1581150"/>
+            <wp:effectExtent l="0" t="0" r="9525" b="0"/>
+            <wp:docPr id="1" name="Imagem 1"/>
+            <wp:cNvGraphicFramePr>
+              <a:graphicFrameLocks xmlns:a="http://schemas.openxmlformats.org/drawingml/2006/main" noChangeAspect="1"/>
+            </wp:cNvGraphicFramePr>
+            <a:graphic xmlns:a="http://schemas.openxmlformats.org/drawingml/2006/main">
+              <a:graphicData uri="http://schemas.openxmlformats.org/drawingml/2006/picture">
+                <pic:pic xmlns:pic="http://schemas.openxmlformats.org/drawingml/2006/picture">
+                  <pic:nvPicPr>
+                    <pic:cNvPr id="0" name="Picture 1"/>
+                    <pic:cNvPicPr>
+                      <a:picLocks noChangeAspect="1" noChangeArrowheads="1"/>
+                    </pic:cNvPicPr>
+                  </pic:nvPicPr>
+                  <pic:blipFill>
+                    <a:blip r:embed="rId4">
+                      <a:extLst>
+                        <a:ext uri="{28A0092B-C50C-407E-A947-70E740481C1C}">
+                          <a14:useLocalDpi xmlns:a14="http://schemas.microsoft.com/office/drawing/2010/main" val="0"/>
+                        </a:ext>
+                      </a:extLst>
+                    </a:blip>
+                    <a:srcRect/>
+                    <a:stretch>
+                      <a:fillRect/>
+                    </a:stretch>
+                  </pic:blipFill>
+                  <pic:spPr bwMode="auto">
+                    <a:xfrm>
+                      <a:off x="0" y="0"/>
+                      <a:ext cx="4162425" cy="1581150"/>
+                    </a:xfrm>
+                    <a:prstGeom prst="rect">
+                      <a:avLst/>
+                    </a:prstGeom>
+                    <a:noFill/>
+                    <a:ln>
+                      <a:noFill/>
+                    </a:ln>
+                  </pic:spPr>
+                </pic:pic>
+              </a:graphicData>
+            </a:graphic>
+          </wp:inline>
+        </w:drawing>
+      </w:r>
     </w:p>
     <w:p>
       <w:pPr>
         <w:ind w:firstLine="720"/>
+        <w:jc w:val="both"/>
         <w:rPr>
           <w:lang w:val="pt-PT"/>
         </w:rPr>
@@ -1144,6 +1292,109 @@
     </w:p>
     <w:p>
       <w:pPr>
+        <w:ind w:firstLine="720"/>
+        <w:jc w:val="both"/>
+        <w:rPr>
+          <w:lang w:val="pt-PT"/>
+        </w:rPr>
+      </w:pPr>
+      <w:r>
+        <w:rPr>
+          <w:noProof/>
+        </w:rPr>
+        <w:drawing>
+          <wp:inline distT="0" distB="0" distL="0" distR="0" wp14:anchorId="13EBDF3E" wp14:editId="0D2F4157">
+            <wp:extent cx="4162425" cy="1590675"/>
+            <wp:effectExtent l="0" t="0" r="9525" b="9525"/>
+            <wp:docPr id="2" name="Imagem 2"/>
+            <wp:cNvGraphicFramePr>
+              <a:graphicFrameLocks xmlns:a="http://schemas.openxmlformats.org/drawingml/2006/main" noChangeAspect="1"/>
+            </wp:cNvGraphicFramePr>
+            <a:graphic xmlns:a="http://schemas.openxmlformats.org/drawingml/2006/main">
+              <a:graphicData uri="http://schemas.openxmlformats.org/drawingml/2006/picture">
+                <pic:pic xmlns:pic="http://schemas.openxmlformats.org/drawingml/2006/picture">
+                  <pic:nvPicPr>
+                    <pic:cNvPr id="0" name="Picture 3"/>
+                    <pic:cNvPicPr>
+                      <a:picLocks noChangeAspect="1" noChangeArrowheads="1"/>
+                    </pic:cNvPicPr>
+                  </pic:nvPicPr>
+                  <pic:blipFill>
+                    <a:blip r:embed="rId5">
+                      <a:extLst>
+                        <a:ext uri="{28A0092B-C50C-407E-A947-70E740481C1C}">
+                          <a14:useLocalDpi xmlns:a14="http://schemas.microsoft.com/office/drawing/2010/main" val="0"/>
+                        </a:ext>
+                      </a:extLst>
+                    </a:blip>
+                    <a:srcRect/>
+                    <a:stretch>
+                      <a:fillRect/>
+                    </a:stretch>
+                  </pic:blipFill>
+                  <pic:spPr bwMode="auto">
+                    <a:xfrm>
+                      <a:off x="0" y="0"/>
+                      <a:ext cx="4162425" cy="1590675"/>
+                    </a:xfrm>
+                    <a:prstGeom prst="rect">
+                      <a:avLst/>
+                    </a:prstGeom>
+                    <a:noFill/>
+                    <a:ln>
+                      <a:noFill/>
+                    </a:ln>
+                  </pic:spPr>
+                </pic:pic>
+              </a:graphicData>
+            </a:graphic>
+          </wp:inline>
+        </w:drawing>
+      </w:r>
+    </w:p>
+    <w:p>
+      <w:pPr>
+        <w:jc w:val="both"/>
+        <w:rPr>
+          <w:lang w:val="pt-PT"/>
+        </w:rPr>
+      </w:pPr>
+    </w:p>
+    <w:p>
+      <w:pPr>
+        <w:jc w:val="both"/>
+        <w:rPr>
+          <w:lang w:val="pt-PT"/>
+        </w:rPr>
+      </w:pPr>
+    </w:p>
+    <w:p>
+      <w:pPr>
+        <w:jc w:val="both"/>
+        <w:rPr>
+          <w:lang w:val="pt-PT"/>
+        </w:rPr>
+      </w:pPr>
+    </w:p>
+    <w:p>
+      <w:pPr>
+        <w:jc w:val="both"/>
+        <w:rPr>
+          <w:lang w:val="pt-PT"/>
+        </w:rPr>
+      </w:pPr>
+    </w:p>
+    <w:p>
+      <w:pPr>
+        <w:jc w:val="both"/>
+        <w:rPr>
+          <w:lang w:val="pt-PT"/>
+        </w:rPr>
+      </w:pPr>
+    </w:p>
+    <w:p>
+      <w:pPr>
+        <w:jc w:val="both"/>
         <w:rPr>
           <w:lang w:val="pt-PT"/>
         </w:rPr>
@@ -1187,7 +1438,145 @@
     </w:p>
     <w:p>
       <w:pPr>
-        <w:rPr>
+        <w:jc w:val="both"/>
+        <w:rPr>
+          <w:lang w:val="pt-PT"/>
+        </w:rPr>
+      </w:pPr>
+      <w:r>
+        <w:rPr>
+          <w:lang w:val="pt-PT"/>
+        </w:rPr>
+        <w:tab/>
+      </w:r>
+      <w:r>
+        <w:rPr>
+          <w:noProof/>
+        </w:rPr>
+        <w:drawing>
+          <wp:inline distT="0" distB="0" distL="0" distR="0" wp14:anchorId="4AA5F3E0" wp14:editId="1A4D030B">
+            <wp:extent cx="4162425" cy="1247775"/>
+            <wp:effectExtent l="0" t="0" r="9525" b="9525"/>
+            <wp:docPr id="4" name="Imagem 4"/>
+            <wp:cNvGraphicFramePr>
+              <a:graphicFrameLocks xmlns:a="http://schemas.openxmlformats.org/drawingml/2006/main" noChangeAspect="1"/>
+            </wp:cNvGraphicFramePr>
+            <a:graphic xmlns:a="http://schemas.openxmlformats.org/drawingml/2006/main">
+              <a:graphicData uri="http://schemas.openxmlformats.org/drawingml/2006/picture">
+                <pic:pic xmlns:pic="http://schemas.openxmlformats.org/drawingml/2006/picture">
+                  <pic:nvPicPr>
+                    <pic:cNvPr id="0" name="Picture 10"/>
+                    <pic:cNvPicPr>
+                      <a:picLocks noChangeAspect="1" noChangeArrowheads="1"/>
+                    </pic:cNvPicPr>
+                  </pic:nvPicPr>
+                  <pic:blipFill>
+                    <a:blip r:embed="rId6">
+                      <a:extLst>
+                        <a:ext uri="{28A0092B-C50C-407E-A947-70E740481C1C}">
+                          <a14:useLocalDpi xmlns:a14="http://schemas.microsoft.com/office/drawing/2010/main" val="0"/>
+                        </a:ext>
+                      </a:extLst>
+                    </a:blip>
+                    <a:srcRect/>
+                    <a:stretch>
+                      <a:fillRect/>
+                    </a:stretch>
+                  </pic:blipFill>
+                  <pic:spPr bwMode="auto">
+                    <a:xfrm>
+                      <a:off x="0" y="0"/>
+                      <a:ext cx="4162425" cy="1247775"/>
+                    </a:xfrm>
+                    <a:prstGeom prst="rect">
+                      <a:avLst/>
+                    </a:prstGeom>
+                    <a:noFill/>
+                    <a:ln>
+                      <a:noFill/>
+                    </a:ln>
+                  </pic:spPr>
+                </pic:pic>
+              </a:graphicData>
+            </a:graphic>
+          </wp:inline>
+        </w:drawing>
+      </w:r>
+    </w:p>
+    <w:p>
+      <w:pPr>
+        <w:jc w:val="both"/>
+        <w:rPr>
+          <w:lang w:val="pt-PT"/>
+        </w:rPr>
+      </w:pPr>
+      <w:r>
+        <w:rPr>
+          <w:lang w:val="pt-PT"/>
+        </w:rPr>
+        <w:tab/>
+      </w:r>
+      <w:r>
+        <w:rPr>
+          <w:noProof/>
+          <w:lang w:val="pt-PT"/>
+        </w:rPr>
+        <w:drawing>
+          <wp:inline distT="0" distB="0" distL="0" distR="0" wp14:anchorId="6A2D2FEF" wp14:editId="08765BAA">
+            <wp:extent cx="4162425" cy="1257299"/>
+            <wp:effectExtent l="0" t="0" r="0" b="635"/>
+            <wp:docPr id="9" name="Imagem 9"/>
+            <wp:cNvGraphicFramePr>
+              <a:graphicFrameLocks xmlns:a="http://schemas.openxmlformats.org/drawingml/2006/main" noChangeAspect="1"/>
+            </wp:cNvGraphicFramePr>
+            <a:graphic xmlns:a="http://schemas.openxmlformats.org/drawingml/2006/main">
+              <a:graphicData uri="http://schemas.openxmlformats.org/drawingml/2006/picture">
+                <pic:pic xmlns:pic="http://schemas.openxmlformats.org/drawingml/2006/picture">
+                  <pic:nvPicPr>
+                    <pic:cNvPr id="9" name="Imagem 9"/>
+                    <pic:cNvPicPr/>
+                  </pic:nvPicPr>
+                  <pic:blipFill>
+                    <a:blip r:embed="rId7">
+                      <a:extLst>
+                        <a:ext uri="{28A0092B-C50C-407E-A947-70E740481C1C}">
+                          <a14:useLocalDpi xmlns:a14="http://schemas.microsoft.com/office/drawing/2010/main" val="0"/>
+                        </a:ext>
+                      </a:extLst>
+                    </a:blip>
+                    <a:stretch>
+                      <a:fillRect/>
+                    </a:stretch>
+                  </pic:blipFill>
+                  <pic:spPr>
+                    <a:xfrm>
+                      <a:off x="0" y="0"/>
+                      <a:ext cx="4176260" cy="1261478"/>
+                    </a:xfrm>
+                    <a:prstGeom prst="rect">
+                      <a:avLst/>
+                    </a:prstGeom>
+                  </pic:spPr>
+                </pic:pic>
+              </a:graphicData>
+            </a:graphic>
+          </wp:inline>
+        </w:drawing>
+      </w:r>
+    </w:p>
+    <w:p>
+      <w:pPr>
+        <w:jc w:val="both"/>
+        <w:rPr>
+          <w:lang w:val="pt-PT"/>
+        </w:rPr>
+      </w:pPr>
+    </w:p>
+    <w:p>
+      <w:pPr>
+        <w:jc w:val="both"/>
+        <w:rPr>
+          <w:u w:val="single"/>
           <w:lang w:val="pt-PT"/>
         </w:rPr>
       </w:pPr>
@@ -1213,35 +1602,369 @@
         <w:rPr>
           <w:lang w:val="pt-PT"/>
         </w:rPr>
+        <w:t>:</w:t>
+      </w:r>
+      <w:r>
+        <w:rPr>
+          <w:lang w:val="pt-PT"/>
+        </w:rPr>
         <w:t xml:space="preserve"> </w:t>
       </w:r>
       <w:r>
         <w:rPr>
           <w:lang w:val="pt-PT"/>
         </w:rPr>
-        <w:t xml:space="preserve">(m tera valor de 0 pois em 10 segundos não conseguimos obter valores que chegem a 1 mb porém no caso de loop no total a certo ponto vai aparecer) </w:t>
-      </w:r>
-      <w:r>
-        <w:rPr>
-          <w:lang w:val="pt-PT"/>
-        </w:rPr>
-        <w:t>:</w:t>
-      </w:r>
-      <w:r>
-        <w:rPr>
-          <w:lang w:val="pt-PT"/>
-        </w:rPr>
         <w:t xml:space="preserve"> </w:t>
       </w:r>
+    </w:p>
+    <w:p>
+      <w:pPr>
+        <w:ind w:firstLine="720"/>
+        <w:jc w:val="both"/>
+        <w:rPr>
+          <w:u w:val="single"/>
+          <w:lang w:val="pt-PT"/>
+        </w:rPr>
+      </w:pPr>
+      <w:r>
+        <w:rPr>
+          <w:noProof/>
+        </w:rPr>
+        <w:drawing>
+          <wp:inline distT="0" distB="0" distL="0" distR="0" wp14:anchorId="56F512B2" wp14:editId="104241D5">
+            <wp:extent cx="4162425" cy="1819275"/>
+            <wp:effectExtent l="0" t="0" r="9525" b="9525"/>
+            <wp:docPr id="10" name="Imagem 10"/>
+            <wp:cNvGraphicFramePr>
+              <a:graphicFrameLocks xmlns:a="http://schemas.openxmlformats.org/drawingml/2006/main" noChangeAspect="1"/>
+            </wp:cNvGraphicFramePr>
+            <a:graphic xmlns:a="http://schemas.openxmlformats.org/drawingml/2006/main">
+              <a:graphicData uri="http://schemas.openxmlformats.org/drawingml/2006/picture">
+                <pic:pic xmlns:pic="http://schemas.openxmlformats.org/drawingml/2006/picture">
+                  <pic:nvPicPr>
+                    <pic:cNvPr id="0" name="Picture 21"/>
+                    <pic:cNvPicPr>
+                      <a:picLocks noChangeAspect="1" noChangeArrowheads="1"/>
+                    </pic:cNvPicPr>
+                  </pic:nvPicPr>
+                  <pic:blipFill>
+                    <a:blip r:embed="rId8">
+                      <a:extLst>
+                        <a:ext uri="{28A0092B-C50C-407E-A947-70E740481C1C}">
+                          <a14:useLocalDpi xmlns:a14="http://schemas.microsoft.com/office/drawing/2010/main" val="0"/>
+                        </a:ext>
+                      </a:extLst>
+                    </a:blip>
+                    <a:srcRect/>
+                    <a:stretch>
+                      <a:fillRect/>
+                    </a:stretch>
+                  </pic:blipFill>
+                  <pic:spPr bwMode="auto">
+                    <a:xfrm>
+                      <a:off x="0" y="0"/>
+                      <a:ext cx="4162425" cy="1819275"/>
+                    </a:xfrm>
+                    <a:prstGeom prst="rect">
+                      <a:avLst/>
+                    </a:prstGeom>
+                    <a:noFill/>
+                    <a:ln>
+                      <a:noFill/>
+                    </a:ln>
+                  </pic:spPr>
+                </pic:pic>
+              </a:graphicData>
+            </a:graphic>
+          </wp:inline>
+        </w:drawing>
+      </w:r>
+    </w:p>
+    <w:p>
+      <w:pPr>
+        <w:ind w:firstLine="720"/>
+        <w:jc w:val="both"/>
+        <w:rPr>
+          <w:u w:val="single"/>
+          <w:lang w:val="pt-PT"/>
+        </w:rPr>
+      </w:pPr>
+      <w:r>
+        <w:rPr>
+          <w:noProof/>
+        </w:rPr>
+        <w:drawing>
+          <wp:inline distT="0" distB="0" distL="0" distR="0" wp14:anchorId="1595A6DA" wp14:editId="5B2BA133">
+            <wp:extent cx="4162425" cy="1838325"/>
+            <wp:effectExtent l="0" t="0" r="9525" b="9525"/>
+            <wp:docPr id="11" name="Imagem 11"/>
+            <wp:cNvGraphicFramePr>
+              <a:graphicFrameLocks xmlns:a="http://schemas.openxmlformats.org/drawingml/2006/main" noChangeAspect="1"/>
+            </wp:cNvGraphicFramePr>
+            <a:graphic xmlns:a="http://schemas.openxmlformats.org/drawingml/2006/main">
+              <a:graphicData uri="http://schemas.openxmlformats.org/drawingml/2006/picture">
+                <pic:pic xmlns:pic="http://schemas.openxmlformats.org/drawingml/2006/picture">
+                  <pic:nvPicPr>
+                    <pic:cNvPr id="0" name="Picture 23"/>
+                    <pic:cNvPicPr>
+                      <a:picLocks noChangeAspect="1" noChangeArrowheads="1"/>
+                    </pic:cNvPicPr>
+                  </pic:nvPicPr>
+                  <pic:blipFill>
+                    <a:blip r:embed="rId9">
+                      <a:extLst>
+                        <a:ext uri="{28A0092B-C50C-407E-A947-70E740481C1C}">
+                          <a14:useLocalDpi xmlns:a14="http://schemas.microsoft.com/office/drawing/2010/main" val="0"/>
+                        </a:ext>
+                      </a:extLst>
+                    </a:blip>
+                    <a:srcRect/>
+                    <a:stretch>
+                      <a:fillRect/>
+                    </a:stretch>
+                  </pic:blipFill>
+                  <pic:spPr bwMode="auto">
+                    <a:xfrm>
+                      <a:off x="0" y="0"/>
+                      <a:ext cx="4162425" cy="1838325"/>
+                    </a:xfrm>
+                    <a:prstGeom prst="rect">
+                      <a:avLst/>
+                    </a:prstGeom>
+                    <a:noFill/>
+                    <a:ln>
+                      <a:noFill/>
+                    </a:ln>
+                  </pic:spPr>
+                </pic:pic>
+              </a:graphicData>
+            </a:graphic>
+          </wp:inline>
+        </w:drawing>
+      </w:r>
+    </w:p>
+    <w:p>
+      <w:pPr>
+        <w:jc w:val="both"/>
+        <w:rPr>
+          <w:u w:val="single"/>
+          <w:lang w:val="pt-PT"/>
+        </w:rPr>
+      </w:pPr>
+    </w:p>
+    <w:p>
+      <w:pPr>
+        <w:ind w:firstLine="720"/>
+        <w:jc w:val="both"/>
+        <w:rPr>
+          <w:u w:val="single"/>
+          <w:lang w:val="pt-PT"/>
+        </w:rPr>
+      </w:pPr>
+    </w:p>
+    <w:p>
+      <w:pPr>
+        <w:ind w:firstLine="720"/>
+        <w:jc w:val="both"/>
+        <w:rPr>
+          <w:u w:val="single"/>
+          <w:lang w:val="pt-PT"/>
+        </w:rPr>
+      </w:pPr>
+    </w:p>
+    <w:p>
+      <w:pPr>
+        <w:ind w:firstLine="720"/>
+        <w:jc w:val="both"/>
+        <w:rPr>
+          <w:u w:val="single"/>
+          <w:lang w:val="pt-PT"/>
+        </w:rPr>
+      </w:pPr>
+    </w:p>
+    <w:p>
+      <w:pPr>
+        <w:ind w:firstLine="720"/>
+        <w:jc w:val="both"/>
+        <w:rPr>
+          <w:u w:val="single"/>
+          <w:lang w:val="pt-PT"/>
+        </w:rPr>
+      </w:pPr>
+      <w:r>
+        <w:rPr>
+          <w:noProof/>
+        </w:rPr>
+        <w:drawing>
+          <wp:inline distT="0" distB="0" distL="0" distR="0" wp14:anchorId="3573F755" wp14:editId="6E758ACF">
+            <wp:extent cx="4162425" cy="1781175"/>
+            <wp:effectExtent l="0" t="0" r="9525" b="9525"/>
+            <wp:docPr id="12" name="Imagem 12"/>
+            <wp:cNvGraphicFramePr>
+              <a:graphicFrameLocks xmlns:a="http://schemas.openxmlformats.org/drawingml/2006/main" noChangeAspect="1"/>
+            </wp:cNvGraphicFramePr>
+            <a:graphic xmlns:a="http://schemas.openxmlformats.org/drawingml/2006/main">
+              <a:graphicData uri="http://schemas.openxmlformats.org/drawingml/2006/picture">
+                <pic:pic xmlns:pic="http://schemas.openxmlformats.org/drawingml/2006/picture">
+                  <pic:nvPicPr>
+                    <pic:cNvPr id="0" name="Picture 25"/>
+                    <pic:cNvPicPr>
+                      <a:picLocks noChangeAspect="1" noChangeArrowheads="1"/>
+                    </pic:cNvPicPr>
+                  </pic:nvPicPr>
+                  <pic:blipFill>
+                    <a:blip r:embed="rId10">
+                      <a:extLst>
+                        <a:ext uri="{28A0092B-C50C-407E-A947-70E740481C1C}">
+                          <a14:useLocalDpi xmlns:a14="http://schemas.microsoft.com/office/drawing/2010/main" val="0"/>
+                        </a:ext>
+                      </a:extLst>
+                    </a:blip>
+                    <a:srcRect/>
+                    <a:stretch>
+                      <a:fillRect/>
+                    </a:stretch>
+                  </pic:blipFill>
+                  <pic:spPr bwMode="auto">
+                    <a:xfrm>
+                      <a:off x="0" y="0"/>
+                      <a:ext cx="4162425" cy="1781175"/>
+                    </a:xfrm>
+                    <a:prstGeom prst="rect">
+                      <a:avLst/>
+                    </a:prstGeom>
+                    <a:noFill/>
+                    <a:ln>
+                      <a:noFill/>
+                    </a:ln>
+                  </pic:spPr>
+                </pic:pic>
+              </a:graphicData>
+            </a:graphic>
+          </wp:inline>
+        </w:drawing>
+      </w:r>
+    </w:p>
+    <w:p>
+      <w:pPr>
+        <w:jc w:val="both"/>
+        <w:rPr>
+          <w:lang w:val="pt-PT"/>
+        </w:rPr>
+      </w:pPr>
+      <w:r>
+        <w:rPr>
+          <w:lang w:val="pt-PT"/>
+        </w:rPr>
+        <w:t xml:space="preserve">            </w:t>
+      </w:r>
+      <w:r>
+        <w:rPr>
+          <w:lang w:val="pt-PT"/>
+        </w:rPr>
+        <w:tab/>
+      </w:r>
+      <w:r>
+        <w:rPr>
+          <w:lang w:val="pt-PT"/>
+        </w:rPr>
+        <w:t>-r</w:t>
+      </w:r>
+      <w:r>
+        <w:rPr>
+          <w:lang w:val="pt-PT"/>
+        </w:rPr>
+        <w:t xml:space="preserve"> :</w:t>
+      </w:r>
+      <w:r>
+        <w:rPr>
+          <w:lang w:val="pt-PT"/>
+        </w:rPr>
+        <w:t xml:space="preserve">  </w:t>
+      </w:r>
       <w:r>
         <w:rPr>
           <w:lang w:val="pt-PT"/>
         </w:rPr>
         <w:t xml:space="preserve"> </w:t>
       </w:r>
-    </w:p>
-    <w:p>
-      <w:pPr>
+      <w:r>
+        <w:rPr>
+          <w:lang w:val="pt-PT"/>
+        </w:rPr>
+        <w:t xml:space="preserve"> </w:t>
+      </w:r>
+    </w:p>
+    <w:p>
+      <w:pPr>
+        <w:jc w:val="both"/>
+        <w:rPr>
+          <w:lang w:val="pt-PT"/>
+        </w:rPr>
+      </w:pPr>
+      <w:r>
+        <w:rPr>
+          <w:lang w:val="pt-PT"/>
+        </w:rPr>
+        <w:tab/>
+      </w:r>
+      <w:r>
+        <w:rPr>
+          <w:noProof/>
+        </w:rPr>
+        <w:drawing>
+          <wp:inline distT="0" distB="0" distL="0" distR="0" wp14:anchorId="5DD1D4FC" wp14:editId="3B9A99BB">
+            <wp:extent cx="4162425" cy="1847850"/>
+            <wp:effectExtent l="0" t="0" r="9525" b="0"/>
+            <wp:docPr id="13" name="Imagem 13"/>
+            <wp:cNvGraphicFramePr>
+              <a:graphicFrameLocks xmlns:a="http://schemas.openxmlformats.org/drawingml/2006/main" noChangeAspect="1"/>
+            </wp:cNvGraphicFramePr>
+            <a:graphic xmlns:a="http://schemas.openxmlformats.org/drawingml/2006/main">
+              <a:graphicData uri="http://schemas.openxmlformats.org/drawingml/2006/picture">
+                <pic:pic xmlns:pic="http://schemas.openxmlformats.org/drawingml/2006/picture">
+                  <pic:nvPicPr>
+                    <pic:cNvPr id="0" name="Picture 27"/>
+                    <pic:cNvPicPr>
+                      <a:picLocks noChangeAspect="1" noChangeArrowheads="1"/>
+                    </pic:cNvPicPr>
+                  </pic:nvPicPr>
+                  <pic:blipFill>
+                    <a:blip r:embed="rId11">
+                      <a:extLst>
+                        <a:ext uri="{28A0092B-C50C-407E-A947-70E740481C1C}">
+                          <a14:useLocalDpi xmlns:a14="http://schemas.microsoft.com/office/drawing/2010/main" val="0"/>
+                        </a:ext>
+                      </a:extLst>
+                    </a:blip>
+                    <a:srcRect/>
+                    <a:stretch>
+                      <a:fillRect/>
+                    </a:stretch>
+                  </pic:blipFill>
+                  <pic:spPr bwMode="auto">
+                    <a:xfrm>
+                      <a:off x="0" y="0"/>
+                      <a:ext cx="4162425" cy="1847850"/>
+                    </a:xfrm>
+                    <a:prstGeom prst="rect">
+                      <a:avLst/>
+                    </a:prstGeom>
+                    <a:noFill/>
+                    <a:ln>
+                      <a:noFill/>
+                    </a:ln>
+                  </pic:spPr>
+                </pic:pic>
+              </a:graphicData>
+            </a:graphic>
+          </wp:inline>
+        </w:drawing>
+      </w:r>
+    </w:p>
+    <w:p>
+      <w:pPr>
+        <w:jc w:val="both"/>
         <w:rPr>
           <w:lang w:val="pt-PT"/>
         </w:rPr>
@@ -1262,7 +1985,7 @@
         <w:rPr>
           <w:lang w:val="pt-PT"/>
         </w:rPr>
-        <w:t>-r</w:t>
+        <w:t>-t</w:t>
       </w:r>
       <w:r>
         <w:rPr>
@@ -1282,6 +2005,189 @@
         </w:rPr>
         <w:t xml:space="preserve"> </w:t>
       </w:r>
+    </w:p>
+    <w:p>
+      <w:pPr>
+        <w:jc w:val="both"/>
+        <w:rPr>
+          <w:lang w:val="pt-PT"/>
+        </w:rPr>
+      </w:pPr>
+      <w:r>
+        <w:rPr>
+          <w:lang w:val="pt-PT"/>
+        </w:rPr>
+        <w:tab/>
+      </w:r>
+      <w:r>
+        <w:rPr>
+          <w:noProof/>
+        </w:rPr>
+        <w:drawing>
+          <wp:inline distT="0" distB="0" distL="0" distR="0" wp14:anchorId="349B719E" wp14:editId="435BB9A0">
+            <wp:extent cx="4162425" cy="1847850"/>
+            <wp:effectExtent l="0" t="0" r="9525" b="0"/>
+            <wp:docPr id="14" name="Imagem 14"/>
+            <wp:cNvGraphicFramePr>
+              <a:graphicFrameLocks xmlns:a="http://schemas.openxmlformats.org/drawingml/2006/main" noChangeAspect="1"/>
+            </wp:cNvGraphicFramePr>
+            <a:graphic xmlns:a="http://schemas.openxmlformats.org/drawingml/2006/main">
+              <a:graphicData uri="http://schemas.openxmlformats.org/drawingml/2006/picture">
+                <pic:pic xmlns:pic="http://schemas.openxmlformats.org/drawingml/2006/picture">
+                  <pic:nvPicPr>
+                    <pic:cNvPr id="0" name="Picture 29"/>
+                    <pic:cNvPicPr>
+                      <a:picLocks noChangeAspect="1" noChangeArrowheads="1"/>
+                    </pic:cNvPicPr>
+                  </pic:nvPicPr>
+                  <pic:blipFill>
+                    <a:blip r:embed="rId12">
+                      <a:extLst>
+                        <a:ext uri="{28A0092B-C50C-407E-A947-70E740481C1C}">
+                          <a14:useLocalDpi xmlns:a14="http://schemas.microsoft.com/office/drawing/2010/main" val="0"/>
+                        </a:ext>
+                      </a:extLst>
+                    </a:blip>
+                    <a:srcRect/>
+                    <a:stretch>
+                      <a:fillRect/>
+                    </a:stretch>
+                  </pic:blipFill>
+                  <pic:spPr bwMode="auto">
+                    <a:xfrm>
+                      <a:off x="0" y="0"/>
+                      <a:ext cx="4162425" cy="1847850"/>
+                    </a:xfrm>
+                    <a:prstGeom prst="rect">
+                      <a:avLst/>
+                    </a:prstGeom>
+                    <a:noFill/>
+                    <a:ln>
+                      <a:noFill/>
+                    </a:ln>
+                  </pic:spPr>
+                </pic:pic>
+              </a:graphicData>
+            </a:graphic>
+          </wp:inline>
+        </w:drawing>
+      </w:r>
+    </w:p>
+    <w:p>
+      <w:pPr>
+        <w:jc w:val="both"/>
+        <w:rPr>
+          <w:lang w:val="pt-PT"/>
+        </w:rPr>
+      </w:pPr>
+    </w:p>
+    <w:p>
+      <w:pPr>
+        <w:jc w:val="both"/>
+        <w:rPr>
+          <w:lang w:val="pt-PT"/>
+        </w:rPr>
+      </w:pPr>
+      <w:r>
+        <w:rPr>
+          <w:lang w:val="pt-PT"/>
+        </w:rPr>
+        <w:t xml:space="preserve">  </w:t>
+      </w:r>
+    </w:p>
+    <w:p>
+      <w:pPr>
+        <w:jc w:val="both"/>
+        <w:rPr>
+          <w:lang w:val="pt-PT"/>
+        </w:rPr>
+      </w:pPr>
+    </w:p>
+    <w:p>
+      <w:pPr>
+        <w:jc w:val="both"/>
+        <w:rPr>
+          <w:lang w:val="pt-PT"/>
+        </w:rPr>
+      </w:pPr>
+    </w:p>
+    <w:p>
+      <w:pPr>
+        <w:jc w:val="both"/>
+        <w:rPr>
+          <w:lang w:val="pt-PT"/>
+        </w:rPr>
+      </w:pPr>
+    </w:p>
+    <w:p>
+      <w:pPr>
+        <w:jc w:val="both"/>
+        <w:rPr>
+          <w:lang w:val="pt-PT"/>
+        </w:rPr>
+      </w:pPr>
+    </w:p>
+    <w:p>
+      <w:pPr>
+        <w:jc w:val="both"/>
+        <w:rPr>
+          <w:lang w:val="pt-PT"/>
+        </w:rPr>
+      </w:pPr>
+    </w:p>
+    <w:p>
+      <w:pPr>
+        <w:jc w:val="both"/>
+        <w:rPr>
+          <w:lang w:val="pt-PT"/>
+        </w:rPr>
+      </w:pPr>
+    </w:p>
+    <w:p>
+      <w:pPr>
+        <w:jc w:val="both"/>
+        <w:rPr>
+          <w:lang w:val="pt-PT"/>
+        </w:rPr>
+      </w:pPr>
+    </w:p>
+    <w:p>
+      <w:pPr>
+        <w:jc w:val="both"/>
+        <w:rPr>
+          <w:lang w:val="pt-PT"/>
+        </w:rPr>
+      </w:pPr>
+      <w:r>
+        <w:rPr>
+          <w:lang w:val="pt-PT"/>
+        </w:rPr>
+        <w:t xml:space="preserve">          </w:t>
+      </w:r>
+      <w:r>
+        <w:rPr>
+          <w:lang w:val="pt-PT"/>
+        </w:rPr>
+        <w:tab/>
+      </w:r>
+      <w:r>
+        <w:rPr>
+          <w:lang w:val="pt-PT"/>
+        </w:rPr>
+        <w:t>-R</w:t>
+      </w:r>
+      <w:r>
+        <w:rPr>
+          <w:lang w:val="pt-PT"/>
+        </w:rPr>
+        <w:t xml:space="preserve"> :</w:t>
+      </w:r>
+      <w:r>
+        <w:rPr>
+          <w:lang w:val="pt-PT"/>
+        </w:rPr>
+        <w:t xml:space="preserve">  </w:t>
+      </w:r>
       <w:r>
         <w:rPr>
           <w:lang w:val="pt-PT"/>
@@ -1291,16 +2197,11 @@
     </w:p>
     <w:p>
       <w:pPr>
-        <w:rPr>
-          <w:lang w:val="pt-PT"/>
-        </w:rPr>
-      </w:pPr>
-      <w:r>
-        <w:rPr>
-          <w:lang w:val="pt-PT"/>
-        </w:rPr>
-        <w:t xml:space="preserve">            </w:t>
-      </w:r>
+        <w:jc w:val="both"/>
+        <w:rPr>
+          <w:lang w:val="pt-PT"/>
+        </w:rPr>
+      </w:pPr>
       <w:r>
         <w:rPr>
           <w:lang w:val="pt-PT"/>
@@ -1309,74 +2210,61 @@
       </w:r>
       <w:r>
         <w:rPr>
-          <w:lang w:val="pt-PT"/>
-        </w:rPr>
-        <w:t>-t</w:t>
-      </w:r>
-      <w:r>
-        <w:rPr>
-          <w:lang w:val="pt-PT"/>
-        </w:rPr>
-        <w:t xml:space="preserve"> :</w:t>
-      </w:r>
-      <w:r>
-        <w:rPr>
-          <w:lang w:val="pt-PT"/>
-        </w:rPr>
-        <w:t xml:space="preserve">  </w:t>
-      </w:r>
-      <w:r>
-        <w:rPr>
-          <w:lang w:val="pt-PT"/>
-        </w:rPr>
-        <w:t xml:space="preserve"> </w:t>
-      </w:r>
-    </w:p>
-    <w:p>
-      <w:pPr>
-        <w:rPr>
-          <w:lang w:val="pt-PT"/>
-        </w:rPr>
-      </w:pPr>
-      <w:r>
-        <w:rPr>
-          <w:lang w:val="pt-PT"/>
-        </w:rPr>
-        <w:t xml:space="preserve">            </w:t>
-      </w:r>
-      <w:r>
-        <w:rPr>
-          <w:lang w:val="pt-PT"/>
-        </w:rPr>
-        <w:tab/>
-      </w:r>
-      <w:r>
-        <w:rPr>
-          <w:lang w:val="pt-PT"/>
-        </w:rPr>
-        <w:t>-R</w:t>
-      </w:r>
-      <w:r>
-        <w:rPr>
-          <w:lang w:val="pt-PT"/>
-        </w:rPr>
-        <w:t xml:space="preserve"> :</w:t>
-      </w:r>
-      <w:r>
-        <w:rPr>
-          <w:lang w:val="pt-PT"/>
-        </w:rPr>
-        <w:t xml:space="preserve">  </w:t>
-      </w:r>
-      <w:r>
-        <w:rPr>
-          <w:lang w:val="pt-PT"/>
-        </w:rPr>
-        <w:t xml:space="preserve"> </w:t>
-      </w:r>
-    </w:p>
-    <w:p>
-      <w:pPr>
+          <w:noProof/>
+        </w:rPr>
+        <w:drawing>
+          <wp:inline distT="0" distB="0" distL="0" distR="0" wp14:anchorId="5F01E956" wp14:editId="03FE4702">
+            <wp:extent cx="4162425" cy="1676400"/>
+            <wp:effectExtent l="0" t="0" r="9525" b="0"/>
+            <wp:docPr id="16" name="Imagem 16"/>
+            <wp:cNvGraphicFramePr>
+              <a:graphicFrameLocks xmlns:a="http://schemas.openxmlformats.org/drawingml/2006/main" noChangeAspect="1"/>
+            </wp:cNvGraphicFramePr>
+            <a:graphic xmlns:a="http://schemas.openxmlformats.org/drawingml/2006/main">
+              <a:graphicData uri="http://schemas.openxmlformats.org/drawingml/2006/picture">
+                <pic:pic xmlns:pic="http://schemas.openxmlformats.org/drawingml/2006/picture">
+                  <pic:nvPicPr>
+                    <pic:cNvPr id="0" name="Picture 36"/>
+                    <pic:cNvPicPr>
+                      <a:picLocks noChangeAspect="1" noChangeArrowheads="1"/>
+                    </pic:cNvPicPr>
+                  </pic:nvPicPr>
+                  <pic:blipFill>
+                    <a:blip r:embed="rId13">
+                      <a:extLst>
+                        <a:ext uri="{28A0092B-C50C-407E-A947-70E740481C1C}">
+                          <a14:useLocalDpi xmlns:a14="http://schemas.microsoft.com/office/drawing/2010/main" val="0"/>
+                        </a:ext>
+                      </a:extLst>
+                    </a:blip>
+                    <a:srcRect/>
+                    <a:stretch>
+                      <a:fillRect/>
+                    </a:stretch>
+                  </pic:blipFill>
+                  <pic:spPr bwMode="auto">
+                    <a:xfrm>
+                      <a:off x="0" y="0"/>
+                      <a:ext cx="4162425" cy="1676400"/>
+                    </a:xfrm>
+                    <a:prstGeom prst="rect">
+                      <a:avLst/>
+                    </a:prstGeom>
+                    <a:noFill/>
+                    <a:ln>
+                      <a:noFill/>
+                    </a:ln>
+                  </pic:spPr>
+                </pic:pic>
+              </a:graphicData>
+            </a:graphic>
+          </wp:inline>
+        </w:drawing>
+      </w:r>
+    </w:p>
+    <w:p>
+      <w:pPr>
+        <w:jc w:val="both"/>
         <w:rPr>
           <w:lang w:val="pt-PT"/>
         </w:rPr>
@@ -1403,6 +2291,74 @@
     </w:p>
     <w:p>
       <w:pPr>
+        <w:jc w:val="both"/>
+        <w:rPr>
+          <w:lang w:val="pt-PT"/>
+        </w:rPr>
+      </w:pPr>
+      <w:r>
+        <w:rPr>
+          <w:lang w:val="pt-PT"/>
+        </w:rPr>
+        <w:tab/>
+      </w:r>
+      <w:r>
+        <w:rPr>
+          <w:noProof/>
+        </w:rPr>
+        <w:drawing>
+          <wp:inline distT="0" distB="0" distL="0" distR="0" wp14:anchorId="0E19A2AE" wp14:editId="3B856294">
+            <wp:extent cx="4162425" cy="1762125"/>
+            <wp:effectExtent l="0" t="0" r="9525" b="9525"/>
+            <wp:docPr id="17" name="Imagem 17"/>
+            <wp:cNvGraphicFramePr>
+              <a:graphicFrameLocks xmlns:a="http://schemas.openxmlformats.org/drawingml/2006/main" noChangeAspect="1"/>
+            </wp:cNvGraphicFramePr>
+            <a:graphic xmlns:a="http://schemas.openxmlformats.org/drawingml/2006/main">
+              <a:graphicData uri="http://schemas.openxmlformats.org/drawingml/2006/picture">
+                <pic:pic xmlns:pic="http://schemas.openxmlformats.org/drawingml/2006/picture">
+                  <pic:nvPicPr>
+                    <pic:cNvPr id="0" name="Picture 38"/>
+                    <pic:cNvPicPr>
+                      <a:picLocks noChangeAspect="1" noChangeArrowheads="1"/>
+                    </pic:cNvPicPr>
+                  </pic:nvPicPr>
+                  <pic:blipFill>
+                    <a:blip r:embed="rId14">
+                      <a:extLst>
+                        <a:ext uri="{28A0092B-C50C-407E-A947-70E740481C1C}">
+                          <a14:useLocalDpi xmlns:a14="http://schemas.microsoft.com/office/drawing/2010/main" val="0"/>
+                        </a:ext>
+                      </a:extLst>
+                    </a:blip>
+                    <a:srcRect/>
+                    <a:stretch>
+                      <a:fillRect/>
+                    </a:stretch>
+                  </pic:blipFill>
+                  <pic:spPr bwMode="auto">
+                    <a:xfrm>
+                      <a:off x="0" y="0"/>
+                      <a:ext cx="4162425" cy="1762125"/>
+                    </a:xfrm>
+                    <a:prstGeom prst="rect">
+                      <a:avLst/>
+                    </a:prstGeom>
+                    <a:noFill/>
+                    <a:ln>
+                      <a:noFill/>
+                    </a:ln>
+                  </pic:spPr>
+                </pic:pic>
+              </a:graphicData>
+            </a:graphic>
+          </wp:inline>
+        </w:drawing>
+      </w:r>
+    </w:p>
+    <w:p>
+      <w:pPr>
+        <w:jc w:val="both"/>
         <w:rPr>
           <w:lang w:val="pt-PT"/>
         </w:rPr>
@@ -1464,6 +2420,74 @@
     </w:p>
     <w:p>
       <w:pPr>
+        <w:jc w:val="both"/>
+        <w:rPr>
+          <w:lang w:val="pt-PT"/>
+        </w:rPr>
+      </w:pPr>
+      <w:r>
+        <w:rPr>
+          <w:lang w:val="pt-PT"/>
+        </w:rPr>
+        <w:tab/>
+      </w:r>
+      <w:r>
+        <w:rPr>
+          <w:noProof/>
+        </w:rPr>
+        <w:drawing>
+          <wp:inline distT="0" distB="0" distL="0" distR="0" wp14:anchorId="35392266" wp14:editId="66EC3813">
+            <wp:extent cx="4162425" cy="1790700"/>
+            <wp:effectExtent l="0" t="0" r="9525" b="0"/>
+            <wp:docPr id="18" name="Imagem 18"/>
+            <wp:cNvGraphicFramePr>
+              <a:graphicFrameLocks xmlns:a="http://schemas.openxmlformats.org/drawingml/2006/main" noChangeAspect="1"/>
+            </wp:cNvGraphicFramePr>
+            <a:graphic xmlns:a="http://schemas.openxmlformats.org/drawingml/2006/main">
+              <a:graphicData uri="http://schemas.openxmlformats.org/drawingml/2006/picture">
+                <pic:pic xmlns:pic="http://schemas.openxmlformats.org/drawingml/2006/picture">
+                  <pic:nvPicPr>
+                    <pic:cNvPr id="0" name="Picture 40"/>
+                    <pic:cNvPicPr>
+                      <a:picLocks noChangeAspect="1" noChangeArrowheads="1"/>
+                    </pic:cNvPicPr>
+                  </pic:nvPicPr>
+                  <pic:blipFill>
+                    <a:blip r:embed="rId15">
+                      <a:extLst>
+                        <a:ext uri="{28A0092B-C50C-407E-A947-70E740481C1C}">
+                          <a14:useLocalDpi xmlns:a14="http://schemas.microsoft.com/office/drawing/2010/main" val="0"/>
+                        </a:ext>
+                      </a:extLst>
+                    </a:blip>
+                    <a:srcRect/>
+                    <a:stretch>
+                      <a:fillRect/>
+                    </a:stretch>
+                  </pic:blipFill>
+                  <pic:spPr bwMode="auto">
+                    <a:xfrm>
+                      <a:off x="0" y="0"/>
+                      <a:ext cx="4162425" cy="1790700"/>
+                    </a:xfrm>
+                    <a:prstGeom prst="rect">
+                      <a:avLst/>
+                    </a:prstGeom>
+                    <a:noFill/>
+                    <a:ln>
+                      <a:noFill/>
+                    </a:ln>
+                  </pic:spPr>
+                </pic:pic>
+              </a:graphicData>
+            </a:graphic>
+          </wp:inline>
+        </w:drawing>
+      </w:r>
+    </w:p>
+    <w:p>
+      <w:pPr>
+        <w:jc w:val="both"/>
         <w:rPr>
           <w:lang w:val="pt-PT"/>
         </w:rPr>
@@ -1474,6 +2498,78 @@
         </w:rPr>
         <w:t xml:space="preserve">            </w:t>
       </w:r>
+    </w:p>
+    <w:p>
+      <w:pPr>
+        <w:jc w:val="both"/>
+        <w:rPr>
+          <w:lang w:val="pt-PT"/>
+        </w:rPr>
+      </w:pPr>
+    </w:p>
+    <w:p>
+      <w:pPr>
+        <w:jc w:val="both"/>
+        <w:rPr>
+          <w:lang w:val="pt-PT"/>
+        </w:rPr>
+      </w:pPr>
+    </w:p>
+    <w:p>
+      <w:pPr>
+        <w:jc w:val="both"/>
+        <w:rPr>
+          <w:lang w:val="pt-PT"/>
+        </w:rPr>
+      </w:pPr>
+    </w:p>
+    <w:p>
+      <w:pPr>
+        <w:jc w:val="both"/>
+        <w:rPr>
+          <w:lang w:val="pt-PT"/>
+        </w:rPr>
+      </w:pPr>
+    </w:p>
+    <w:p>
+      <w:pPr>
+        <w:jc w:val="both"/>
+        <w:rPr>
+          <w:lang w:val="pt-PT"/>
+        </w:rPr>
+      </w:pPr>
+    </w:p>
+    <w:p>
+      <w:pPr>
+        <w:jc w:val="both"/>
+        <w:rPr>
+          <w:lang w:val="pt-PT"/>
+        </w:rPr>
+      </w:pPr>
+    </w:p>
+    <w:p>
+      <w:pPr>
+        <w:jc w:val="both"/>
+        <w:rPr>
+          <w:lang w:val="pt-PT"/>
+        </w:rPr>
+      </w:pPr>
+    </w:p>
+    <w:p>
+      <w:pPr>
+        <w:jc w:val="both"/>
+        <w:rPr>
+          <w:lang w:val="pt-PT"/>
+        </w:rPr>
+      </w:pPr>
+    </w:p>
+    <w:p>
+      <w:pPr>
+        <w:jc w:val="both"/>
+        <w:rPr>
+          <w:lang w:val="pt-PT"/>
+        </w:rPr>
+      </w:pPr>
       <w:r>
         <w:rPr>
           <w:lang w:val="pt-PT"/>
@@ -1507,13 +2603,186 @@
     </w:p>
     <w:p>
       <w:pPr>
-        <w:rPr>
-          <w:lang w:val="pt-PT"/>
-        </w:rPr>
-      </w:pPr>
-    </w:p>
-    <w:p>
-      <w:pPr>
+        <w:jc w:val="both"/>
+        <w:rPr>
+          <w:lang w:val="pt-PT"/>
+        </w:rPr>
+      </w:pPr>
+      <w:r>
+        <w:rPr>
+          <w:lang w:val="pt-PT"/>
+        </w:rPr>
+        <w:tab/>
+      </w:r>
+      <w:r>
+        <w:rPr>
+          <w:noProof/>
+        </w:rPr>
+        <w:drawing>
+          <wp:inline distT="0" distB="0" distL="0" distR="0" wp14:anchorId="3AFA344D" wp14:editId="1A533E43">
+            <wp:extent cx="4105275" cy="4098452"/>
+            <wp:effectExtent l="0" t="0" r="0" b="0"/>
+            <wp:docPr id="20" name="Imagem 20"/>
+            <wp:cNvGraphicFramePr>
+              <a:graphicFrameLocks xmlns:a="http://schemas.openxmlformats.org/drawingml/2006/main" noChangeAspect="1"/>
+            </wp:cNvGraphicFramePr>
+            <a:graphic xmlns:a="http://schemas.openxmlformats.org/drawingml/2006/main">
+              <a:graphicData uri="http://schemas.openxmlformats.org/drawingml/2006/picture">
+                <pic:pic xmlns:pic="http://schemas.openxmlformats.org/drawingml/2006/picture">
+                  <pic:nvPicPr>
+                    <pic:cNvPr id="0" name="Picture 47"/>
+                    <pic:cNvPicPr>
+                      <a:picLocks noChangeAspect="1" noChangeArrowheads="1"/>
+                    </pic:cNvPicPr>
+                  </pic:nvPicPr>
+                  <pic:blipFill>
+                    <a:blip r:embed="rId16">
+                      <a:extLst>
+                        <a:ext uri="{28A0092B-C50C-407E-A947-70E740481C1C}">
+                          <a14:useLocalDpi xmlns:a14="http://schemas.microsoft.com/office/drawing/2010/main" val="0"/>
+                        </a:ext>
+                      </a:extLst>
+                    </a:blip>
+                    <a:srcRect/>
+                    <a:stretch>
+                      <a:fillRect/>
+                    </a:stretch>
+                  </pic:blipFill>
+                  <pic:spPr bwMode="auto">
+                    <a:xfrm>
+                      <a:off x="0" y="0"/>
+                      <a:ext cx="4121146" cy="4114297"/>
+                    </a:xfrm>
+                    <a:prstGeom prst="rect">
+                      <a:avLst/>
+                    </a:prstGeom>
+                    <a:noFill/>
+                    <a:ln>
+                      <a:noFill/>
+                    </a:ln>
+                  </pic:spPr>
+                </pic:pic>
+              </a:graphicData>
+            </a:graphic>
+          </wp:inline>
+        </w:drawing>
+      </w:r>
+    </w:p>
+    <w:p>
+      <w:pPr>
+        <w:jc w:val="both"/>
+        <w:rPr>
+          <w:lang w:val="pt-PT"/>
+        </w:rPr>
+      </w:pPr>
+    </w:p>
+    <w:p>
+      <w:pPr>
+        <w:jc w:val="both"/>
+        <w:rPr>
+          <w:lang w:val="pt-PT"/>
+        </w:rPr>
+      </w:pPr>
+    </w:p>
+    <w:p>
+      <w:pPr>
+        <w:jc w:val="both"/>
+        <w:rPr>
+          <w:lang w:val="pt-PT"/>
+        </w:rPr>
+      </w:pPr>
+    </w:p>
+    <w:p>
+      <w:pPr>
+        <w:jc w:val="both"/>
+        <w:rPr>
+          <w:lang w:val="pt-PT"/>
+        </w:rPr>
+      </w:pPr>
+    </w:p>
+    <w:p>
+      <w:pPr>
+        <w:jc w:val="both"/>
+        <w:rPr>
+          <w:lang w:val="pt-PT"/>
+        </w:rPr>
+      </w:pPr>
+    </w:p>
+    <w:p>
+      <w:pPr>
+        <w:jc w:val="both"/>
+        <w:rPr>
+          <w:lang w:val="pt-PT"/>
+        </w:rPr>
+      </w:pPr>
+    </w:p>
+    <w:p>
+      <w:pPr>
+        <w:jc w:val="both"/>
+        <w:rPr>
+          <w:lang w:val="pt-PT"/>
+        </w:rPr>
+      </w:pPr>
+    </w:p>
+    <w:p>
+      <w:pPr>
+        <w:jc w:val="both"/>
+        <w:rPr>
+          <w:lang w:val="pt-PT"/>
+        </w:rPr>
+      </w:pPr>
+    </w:p>
+    <w:p>
+      <w:pPr>
+        <w:jc w:val="both"/>
+        <w:rPr>
+          <w:lang w:val="pt-PT"/>
+        </w:rPr>
+      </w:pPr>
+    </w:p>
+    <w:p>
+      <w:pPr>
+        <w:jc w:val="both"/>
+        <w:rPr>
+          <w:lang w:val="pt-PT"/>
+        </w:rPr>
+      </w:pPr>
+    </w:p>
+    <w:p>
+      <w:pPr>
+        <w:jc w:val="both"/>
+        <w:rPr>
+          <w:lang w:val="pt-PT"/>
+        </w:rPr>
+      </w:pPr>
+    </w:p>
+    <w:p>
+      <w:pPr>
+        <w:jc w:val="both"/>
+        <w:rPr>
+          <w:lang w:val="pt-PT"/>
+        </w:rPr>
+      </w:pPr>
+    </w:p>
+    <w:p>
+      <w:pPr>
+        <w:jc w:val="both"/>
+        <w:rPr>
+          <w:lang w:val="pt-PT"/>
+        </w:rPr>
+      </w:pPr>
+    </w:p>
+    <w:p>
+      <w:pPr>
+        <w:jc w:val="both"/>
+        <w:rPr>
+          <w:lang w:val="pt-PT"/>
+        </w:rPr>
+      </w:pPr>
+    </w:p>
+    <w:p>
+      <w:pPr>
+        <w:jc w:val="both"/>
         <w:rPr>
           <w:lang w:val="pt-PT"/>
         </w:rPr>
@@ -1528,6 +2797,7 @@
     </w:p>
     <w:p>
       <w:pPr>
+        <w:jc w:val="both"/>
         <w:rPr>
           <w:lang w:val="pt-PT"/>
         </w:rPr>
@@ -1542,10 +2812,127 @@
     </w:p>
     <w:p>
       <w:pPr>
-        <w:rPr>
-          <w:lang w:val="pt-PT"/>
-        </w:rPr>
-      </w:pPr>
+        <w:ind w:firstLine="720"/>
+        <w:jc w:val="both"/>
+        <w:rPr>
+          <w:lang w:val="pt-PT"/>
+        </w:rPr>
+      </w:pPr>
+      <w:r>
+        <w:rPr>
+          <w:noProof/>
+        </w:rPr>
+        <w:drawing>
+          <wp:inline distT="0" distB="0" distL="0" distR="0" wp14:anchorId="640CDA00" wp14:editId="2E7B9AB9">
+            <wp:extent cx="4571678" cy="3819525"/>
+            <wp:effectExtent l="0" t="0" r="635" b="0"/>
+            <wp:docPr id="21" name="Imagem 21"/>
+            <wp:cNvGraphicFramePr>
+              <a:graphicFrameLocks xmlns:a="http://schemas.openxmlformats.org/drawingml/2006/main" noChangeAspect="1"/>
+            </wp:cNvGraphicFramePr>
+            <a:graphic xmlns:a="http://schemas.openxmlformats.org/drawingml/2006/main">
+              <a:graphicData uri="http://schemas.openxmlformats.org/drawingml/2006/picture">
+                <pic:pic xmlns:pic="http://schemas.openxmlformats.org/drawingml/2006/picture">
+                  <pic:nvPicPr>
+                    <pic:cNvPr id="0" name="Picture 49"/>
+                    <pic:cNvPicPr>
+                      <a:picLocks noChangeAspect="1" noChangeArrowheads="1"/>
+                    </pic:cNvPicPr>
+                  </pic:nvPicPr>
+                  <pic:blipFill>
+                    <a:blip r:embed="rId17">
+                      <a:extLst>
+                        <a:ext uri="{28A0092B-C50C-407E-A947-70E740481C1C}">
+                          <a14:useLocalDpi xmlns:a14="http://schemas.microsoft.com/office/drawing/2010/main" val="0"/>
+                        </a:ext>
+                      </a:extLst>
+                    </a:blip>
+                    <a:srcRect/>
+                    <a:stretch>
+                      <a:fillRect/>
+                    </a:stretch>
+                  </pic:blipFill>
+                  <pic:spPr bwMode="auto">
+                    <a:xfrm>
+                      <a:off x="0" y="0"/>
+                      <a:ext cx="4582562" cy="3828618"/>
+                    </a:xfrm>
+                    <a:prstGeom prst="rect">
+                      <a:avLst/>
+                    </a:prstGeom>
+                    <a:noFill/>
+                    <a:ln>
+                      <a:noFill/>
+                    </a:ln>
+                  </pic:spPr>
+                </pic:pic>
+              </a:graphicData>
+            </a:graphic>
+          </wp:inline>
+        </w:drawing>
+      </w:r>
+    </w:p>
+    <w:p>
+      <w:pPr>
+        <w:ind w:firstLine="720"/>
+        <w:jc w:val="both"/>
+        <w:rPr>
+          <w:lang w:val="pt-PT"/>
+        </w:rPr>
+      </w:pPr>
+      <w:r>
+        <w:rPr>
+          <w:noProof/>
+        </w:rPr>
+        <w:drawing>
+          <wp:inline distT="0" distB="0" distL="0" distR="0" wp14:anchorId="1816F3C1" wp14:editId="11E5DA4C">
+            <wp:extent cx="4571365" cy="3760006"/>
+            <wp:effectExtent l="0" t="0" r="635" b="0"/>
+            <wp:docPr id="22" name="Imagem 22"/>
+            <wp:cNvGraphicFramePr>
+              <a:graphicFrameLocks xmlns:a="http://schemas.openxmlformats.org/drawingml/2006/main" noChangeAspect="1"/>
+            </wp:cNvGraphicFramePr>
+            <a:graphic xmlns:a="http://schemas.openxmlformats.org/drawingml/2006/main">
+              <a:graphicData uri="http://schemas.openxmlformats.org/drawingml/2006/picture">
+                <pic:pic xmlns:pic="http://schemas.openxmlformats.org/drawingml/2006/picture">
+                  <pic:nvPicPr>
+                    <pic:cNvPr id="0" name="Picture 51"/>
+                    <pic:cNvPicPr>
+                      <a:picLocks noChangeAspect="1" noChangeArrowheads="1"/>
+                    </pic:cNvPicPr>
+                  </pic:nvPicPr>
+                  <pic:blipFill>
+                    <a:blip r:embed="rId18">
+                      <a:extLst>
+                        <a:ext uri="{28A0092B-C50C-407E-A947-70E740481C1C}">
+                          <a14:useLocalDpi xmlns:a14="http://schemas.microsoft.com/office/drawing/2010/main" val="0"/>
+                        </a:ext>
+                      </a:extLst>
+                    </a:blip>
+                    <a:srcRect/>
+                    <a:stretch>
+                      <a:fillRect/>
+                    </a:stretch>
+                  </pic:blipFill>
+                  <pic:spPr bwMode="auto">
+                    <a:xfrm>
+                      <a:off x="0" y="0"/>
+                      <a:ext cx="4587852" cy="3773567"/>
+                    </a:xfrm>
+                    <a:prstGeom prst="rect">
+                      <a:avLst/>
+                    </a:prstGeom>
+                    <a:noFill/>
+                    <a:ln>
+                      <a:noFill/>
+                    </a:ln>
+                  </pic:spPr>
+                </pic:pic>
+              </a:graphicData>
+            </a:graphic>
+          </wp:inline>
+        </w:drawing>
+      </w:r>
     </w:p>
     <w:sectPr>
       <w:pgSz w:w="11906" w:h="16838"/>
@@ -1956,13 +3343,13 @@
     <w:name w:val="Normal"/>
     <w:qFormat/>
   </w:style>
-  <w:style w:type="character" w:default="1" w:styleId="DefaultParagraphFont">
+  <w:style w:type="character" w:default="1" w:styleId="Tipodeletrapredefinidodopargrafo">
     <w:name w:val="Default Paragraph Font"/>
     <w:uiPriority w:val="1"/>
     <w:semiHidden/>
     <w:unhideWhenUsed/>
   </w:style>
-  <w:style w:type="table" w:default="1" w:styleId="TableNormal">
+  <w:style w:type="table" w:default="1" w:styleId="Tabelanormal">
     <w:name w:val="Normal Table"/>
     <w:uiPriority w:val="99"/>
     <w:semiHidden/>
@@ -1977,7 +3364,7 @@
       </w:tblCellMar>
     </w:tblPr>
   </w:style>
-  <w:style w:type="numbering" w:default="1" w:styleId="NoList">
+  <w:style w:type="numbering" w:default="1" w:styleId="Semlista">
     <w:name w:val="No List"/>
     <w:uiPriority w:val="99"/>
     <w:semiHidden/>

</xml_diff>